<commit_message>
Project Test Plan V1.02 - Added test cases
Added Normal Operation and Error Handling test cases
</commit_message>
<xml_diff>
--- a/Project Test Plan Document.docx
+++ b/Project Test Plan Document.docx
@@ -330,7 +330,7 @@
         <w:rPr>
           <w:rFonts w:ascii="Times New Roman" w:hAnsi="Times New Roman" w:cs="Times New Roman"/>
         </w:rPr>
-        <w:t>Revision 1.01</w:t>
+        <w:t>Revision 1.02</w:t>
       </w:r>
     </w:p>
     <w:p>
@@ -918,6 +918,13 @@
                 <w:szCs w:val="20"/>
               </w:rPr>
             </w:pPr>
+            <w:r>
+              <w:rPr>
+                <w:sz w:val="20"/>
+                <w:szCs w:val="20"/>
+              </w:rPr>
+              <w:t>1.02</w:t>
+            </w:r>
           </w:p>
         </w:tc>
         <w:tc>
@@ -936,6 +943,22 @@
                 <w:szCs w:val="20"/>
               </w:rPr>
             </w:pPr>
+            <w:r>
+              <w:rPr>
+                <w:sz w:val="20"/>
+                <w:szCs w:val="20"/>
+              </w:rPr>
+              <w:t>6/22</w:t>
+            </w:r>
+            <w:bookmarkStart w:id="0" w:name="_GoBack"/>
+            <w:bookmarkEnd w:id="0"/>
+            <w:r>
+              <w:rPr>
+                <w:sz w:val="20"/>
+                <w:szCs w:val="20"/>
+              </w:rPr>
+              <w:t>/2017</w:t>
+            </w:r>
           </w:p>
         </w:tc>
         <w:tc>
@@ -954,6 +977,13 @@
                 <w:szCs w:val="20"/>
               </w:rPr>
             </w:pPr>
+            <w:r>
+              <w:rPr>
+                <w:sz w:val="20"/>
+                <w:szCs w:val="20"/>
+              </w:rPr>
+              <w:t>Tyler Roland</w:t>
+            </w:r>
           </w:p>
         </w:tc>
         <w:tc>
@@ -976,6 +1006,60 @@
                 <w:szCs w:val="20"/>
               </w:rPr>
             </w:pPr>
+            <w:r>
+              <w:rPr>
+                <w:sz w:val="20"/>
+                <w:szCs w:val="20"/>
+              </w:rPr>
+              <w:t>Added additional detail/text edits</w:t>
+            </w:r>
+          </w:p>
+          <w:p>
+            <w:pPr>
+              <w:pStyle w:val="ListParagraph"/>
+              <w:numPr>
+                <w:ilvl w:val="0"/>
+                <w:numId w:val="3"/>
+              </w:numPr>
+              <w:rPr>
+                <w:sz w:val="20"/>
+                <w:szCs w:val="20"/>
+              </w:rPr>
+            </w:pPr>
+            <w:r>
+              <w:rPr>
+                <w:sz w:val="20"/>
+                <w:szCs w:val="20"/>
+              </w:rPr>
+              <w:t xml:space="preserve">Added Normal Operation Test cases </w:t>
+            </w:r>
+            <w:r>
+              <w:rPr>
+                <w:sz w:val="20"/>
+                <w:szCs w:val="20"/>
+              </w:rPr>
+              <w:t>4, 5</w:t>
+            </w:r>
+          </w:p>
+          <w:p>
+            <w:pPr>
+              <w:pStyle w:val="ListParagraph"/>
+              <w:numPr>
+                <w:ilvl w:val="0"/>
+                <w:numId w:val="3"/>
+              </w:numPr>
+              <w:rPr>
+                <w:sz w:val="20"/>
+                <w:szCs w:val="20"/>
+              </w:rPr>
+            </w:pPr>
+            <w:r>
+              <w:rPr>
+                <w:sz w:val="20"/>
+                <w:szCs w:val="20"/>
+              </w:rPr>
+              <w:t>Added Error Handling Test cases 4, 5, 6</w:t>
+            </w:r>
           </w:p>
         </w:tc>
       </w:tr>
@@ -1289,7 +1373,6 @@
         <w:pStyle w:val="Heading1"/>
       </w:pPr>
       <w:r>
-        <w:lastRenderedPageBreak/>
         <w:t>Startup Test C</w:t>
       </w:r>
       <w:r>
@@ -1304,12 +1387,12 @@
         <w:tblLook w:val="04A0" w:firstRow="1" w:lastRow="0" w:firstColumn="1" w:lastColumn="0" w:noHBand="0" w:noVBand="1"/>
       </w:tblPr>
       <w:tblGrid>
-        <w:gridCol w:w="1558"/>
-        <w:gridCol w:w="1558"/>
-        <w:gridCol w:w="1558"/>
-        <w:gridCol w:w="1558"/>
-        <w:gridCol w:w="1559"/>
-        <w:gridCol w:w="1559"/>
+        <w:gridCol w:w="1165"/>
+        <w:gridCol w:w="1530"/>
+        <w:gridCol w:w="1979"/>
+        <w:gridCol w:w="1891"/>
+        <w:gridCol w:w="1680"/>
+        <w:gridCol w:w="1105"/>
       </w:tblGrid>
       <w:tr>
         <w:trPr>
@@ -1317,7 +1400,7 @@
         </w:trPr>
         <w:tc>
           <w:tcPr>
-            <w:tcW w:w="1558" w:type="dxa"/>
+            <w:tcW w:w="1165" w:type="dxa"/>
             <w:shd w:val="clear" w:color="auto" w:fill="5B9BD5" w:themeFill="accent5"/>
           </w:tcPr>
           <w:p>
@@ -1336,7 +1419,7 @@
         </w:tc>
         <w:tc>
           <w:tcPr>
-            <w:tcW w:w="1558" w:type="dxa"/>
+            <w:tcW w:w="1530" w:type="dxa"/>
             <w:shd w:val="clear" w:color="auto" w:fill="5B9BD5" w:themeFill="accent5"/>
           </w:tcPr>
           <w:p>
@@ -1355,7 +1438,7 @@
         </w:tc>
         <w:tc>
           <w:tcPr>
-            <w:tcW w:w="1558" w:type="dxa"/>
+            <w:tcW w:w="1979" w:type="dxa"/>
             <w:shd w:val="clear" w:color="auto" w:fill="5B9BD5" w:themeFill="accent5"/>
           </w:tcPr>
           <w:p>
@@ -1374,7 +1457,7 @@
         </w:tc>
         <w:tc>
           <w:tcPr>
-            <w:tcW w:w="1558" w:type="dxa"/>
+            <w:tcW w:w="1891" w:type="dxa"/>
             <w:shd w:val="clear" w:color="auto" w:fill="5B9BD5" w:themeFill="accent5"/>
           </w:tcPr>
           <w:p>
@@ -1393,7 +1476,7 @@
         </w:tc>
         <w:tc>
           <w:tcPr>
-            <w:tcW w:w="1559" w:type="dxa"/>
+            <w:tcW w:w="1680" w:type="dxa"/>
             <w:shd w:val="clear" w:color="auto" w:fill="5B9BD5" w:themeFill="accent5"/>
           </w:tcPr>
           <w:p>
@@ -1412,7 +1495,7 @@
         </w:tc>
         <w:tc>
           <w:tcPr>
-            <w:tcW w:w="1559" w:type="dxa"/>
+            <w:tcW w:w="1105" w:type="dxa"/>
             <w:shd w:val="clear" w:color="auto" w:fill="5B9BD5" w:themeFill="accent5"/>
           </w:tcPr>
           <w:p>
@@ -1436,7 +1519,7 @@
         </w:trPr>
         <w:tc>
           <w:tcPr>
-            <w:tcW w:w="1558" w:type="dxa"/>
+            <w:tcW w:w="1165" w:type="dxa"/>
           </w:tcPr>
           <w:p>
             <w:r>
@@ -1446,7 +1529,7 @@
         </w:tc>
         <w:tc>
           <w:tcPr>
-            <w:tcW w:w="1558" w:type="dxa"/>
+            <w:tcW w:w="1530" w:type="dxa"/>
           </w:tcPr>
           <w:p>
             <w:pPr>
@@ -1459,33 +1542,51 @@
         </w:tc>
         <w:tc>
           <w:tcPr>
-            <w:tcW w:w="1558" w:type="dxa"/>
-          </w:tcPr>
-          <w:p>
-            <w:r>
-              <w:t xml:space="preserve">User enters the correct username and password at the login screen. </w:t>
-            </w:r>
-          </w:p>
-        </w:tc>
-        <w:tc>
-          <w:tcPr>
-            <w:tcW w:w="1558" w:type="dxa"/>
-          </w:tcPr>
-          <w:p>
-            <w:r>
-              <w:t>User is redirected to homepage after successful login.</w:t>
-            </w:r>
-          </w:p>
-        </w:tc>
-        <w:tc>
-          <w:tcPr>
-            <w:tcW w:w="1559" w:type="dxa"/>
+            <w:tcW w:w="1979" w:type="dxa"/>
+          </w:tcPr>
+          <w:p>
+            <w:r>
+              <w:t>User enters the correct username and password at the login screen</w:t>
+            </w:r>
+            <w:r>
+              <w:t xml:space="preserve"> and either presses the Enter key or clicks the “Login” button</w:t>
+            </w:r>
+            <w:r>
+              <w:t xml:space="preserve">. </w:t>
+            </w:r>
+          </w:p>
+        </w:tc>
+        <w:tc>
+          <w:tcPr>
+            <w:tcW w:w="1891" w:type="dxa"/>
+          </w:tcPr>
+          <w:p>
+            <w:r>
+              <w:t>User is redirected to</w:t>
+            </w:r>
+            <w:r>
+              <w:t xml:space="preserve"> the</w:t>
+            </w:r>
+            <w:r>
+              <w:t xml:space="preserve"> home</w:t>
+            </w:r>
+            <w:r>
+              <w:t xml:space="preserve"> </w:t>
+            </w:r>
+            <w:r>
+              <w:t>page after successful login.</w:t>
+            </w:r>
+          </w:p>
+        </w:tc>
+        <w:tc>
+          <w:tcPr>
+            <w:tcW w:w="1680" w:type="dxa"/>
           </w:tcPr>
           <w:p/>
         </w:tc>
         <w:tc>
           <w:tcPr>
-            <w:tcW w:w="1559" w:type="dxa"/>
+            <w:tcW w:w="1105" w:type="dxa"/>
           </w:tcPr>
           <w:p/>
         </w:tc>
@@ -1493,7 +1594,7 @@
       <w:tr>
         <w:tc>
           <w:tcPr>
-            <w:tcW w:w="1558" w:type="dxa"/>
+            <w:tcW w:w="1165" w:type="dxa"/>
           </w:tcPr>
           <w:p>
             <w:r>
@@ -1503,7 +1604,7 @@
         </w:tc>
         <w:tc>
           <w:tcPr>
-            <w:tcW w:w="1558" w:type="dxa"/>
+            <w:tcW w:w="1530" w:type="dxa"/>
           </w:tcPr>
           <w:p>
             <w:pPr>
@@ -1516,40 +1617,59 @@
         </w:tc>
         <w:tc>
           <w:tcPr>
-            <w:tcW w:w="1558" w:type="dxa"/>
+            <w:tcW w:w="1979" w:type="dxa"/>
           </w:tcPr>
           <w:p>
             <w:r>
               <w:t>User enters the wrong username or password at the login screen</w:t>
             </w:r>
-          </w:p>
-        </w:tc>
-        <w:tc>
-          <w:tcPr>
-            <w:tcW w:w="1558" w:type="dxa"/>
-          </w:tcPr>
-          <w:p>
-            <w:r>
-              <w:t xml:space="preserve">User is redirected to the login page again to enter the credentials. </w:t>
-            </w:r>
-          </w:p>
-        </w:tc>
-        <w:tc>
-          <w:tcPr>
-            <w:tcW w:w="1559" w:type="dxa"/>
+            <w:r>
+              <w:t xml:space="preserve"> </w:t>
+            </w:r>
+            <w:r>
+              <w:t>and either presses the Enter key or clicks the “Login” button</w:t>
+            </w:r>
+            <w:r>
+              <w:t>.</w:t>
+            </w:r>
+          </w:p>
+        </w:tc>
+        <w:tc>
+          <w:tcPr>
+            <w:tcW w:w="1891" w:type="dxa"/>
+          </w:tcPr>
+          <w:p>
+            <w:r>
+              <w:t>User is redirected to the login page again</w:t>
+            </w:r>
+            <w:r>
+              <w:t xml:space="preserve"> with an error</w:t>
+            </w:r>
+            <w:r>
+              <w:t xml:space="preserve"> to enter the</w:t>
+            </w:r>
+            <w:r>
+              <w:t xml:space="preserve"> correct</w:t>
+            </w:r>
+            <w:r>
+              <w:t xml:space="preserve"> credentials. </w:t>
+            </w:r>
+          </w:p>
+        </w:tc>
+        <w:tc>
+          <w:tcPr>
+            <w:tcW w:w="1680" w:type="dxa"/>
           </w:tcPr>
           <w:p/>
         </w:tc>
         <w:tc>
           <w:tcPr>
-            <w:tcW w:w="1559" w:type="dxa"/>
+            <w:tcW w:w="1105" w:type="dxa"/>
           </w:tcPr>
           <w:p/>
         </w:tc>
       </w:tr>
     </w:tbl>
-    <w:p/>
-    <w:p/>
     <w:p>
       <w:r>
         <w:br w:type="page"/>
@@ -1563,13 +1683,6 @@
         <w:lastRenderedPageBreak/>
         <w:t>Normal Operation Test Case</w:t>
       </w:r>
-    </w:p>
-    <w:p>
-      <w:pPr>
-        <w:rPr>
-          <w:b/>
-        </w:rPr>
-      </w:pPr>
     </w:p>
     <w:tbl>
       <w:tblPr>
@@ -1579,12 +1692,12 @@
         <w:tblLook w:val="04A0" w:firstRow="1" w:lastRow="0" w:firstColumn="1" w:lastColumn="0" w:noHBand="0" w:noVBand="1"/>
       </w:tblPr>
       <w:tblGrid>
-        <w:gridCol w:w="1558"/>
-        <w:gridCol w:w="1558"/>
-        <w:gridCol w:w="1558"/>
-        <w:gridCol w:w="1558"/>
-        <w:gridCol w:w="1559"/>
-        <w:gridCol w:w="1559"/>
+        <w:gridCol w:w="1165"/>
+        <w:gridCol w:w="1530"/>
+        <w:gridCol w:w="1979"/>
+        <w:gridCol w:w="1711"/>
+        <w:gridCol w:w="1800"/>
+        <w:gridCol w:w="1165"/>
       </w:tblGrid>
       <w:tr>
         <w:trPr>
@@ -1592,7 +1705,7 @@
         </w:trPr>
         <w:tc>
           <w:tcPr>
-            <w:tcW w:w="1558" w:type="dxa"/>
+            <w:tcW w:w="1165" w:type="dxa"/>
             <w:shd w:val="clear" w:color="auto" w:fill="5B9BD5" w:themeFill="accent5"/>
           </w:tcPr>
           <w:p>
@@ -1611,7 +1724,7 @@
         </w:tc>
         <w:tc>
           <w:tcPr>
-            <w:tcW w:w="1558" w:type="dxa"/>
+            <w:tcW w:w="1530" w:type="dxa"/>
             <w:shd w:val="clear" w:color="auto" w:fill="5B9BD5" w:themeFill="accent5"/>
           </w:tcPr>
           <w:p>
@@ -1630,7 +1743,7 @@
         </w:tc>
         <w:tc>
           <w:tcPr>
-            <w:tcW w:w="1558" w:type="dxa"/>
+            <w:tcW w:w="1979" w:type="dxa"/>
             <w:shd w:val="clear" w:color="auto" w:fill="5B9BD5" w:themeFill="accent5"/>
           </w:tcPr>
           <w:p>
@@ -1649,7 +1762,7 @@
         </w:tc>
         <w:tc>
           <w:tcPr>
-            <w:tcW w:w="1558" w:type="dxa"/>
+            <w:tcW w:w="1711" w:type="dxa"/>
             <w:shd w:val="clear" w:color="auto" w:fill="5B9BD5" w:themeFill="accent5"/>
           </w:tcPr>
           <w:p>
@@ -1668,7 +1781,7 @@
         </w:tc>
         <w:tc>
           <w:tcPr>
-            <w:tcW w:w="1559" w:type="dxa"/>
+            <w:tcW w:w="1800" w:type="dxa"/>
             <w:shd w:val="clear" w:color="auto" w:fill="5B9BD5" w:themeFill="accent5"/>
           </w:tcPr>
           <w:p>
@@ -1687,7 +1800,7 @@
         </w:tc>
         <w:tc>
           <w:tcPr>
-            <w:tcW w:w="1559" w:type="dxa"/>
+            <w:tcW w:w="1165" w:type="dxa"/>
             <w:shd w:val="clear" w:color="auto" w:fill="5B9BD5" w:themeFill="accent5"/>
           </w:tcPr>
           <w:p>
@@ -1711,7 +1824,7 @@
         </w:trPr>
         <w:tc>
           <w:tcPr>
-            <w:tcW w:w="1558" w:type="dxa"/>
+            <w:tcW w:w="1165" w:type="dxa"/>
           </w:tcPr>
           <w:p>
             <w:r>
@@ -1721,7 +1834,7 @@
         </w:tc>
         <w:tc>
           <w:tcPr>
-            <w:tcW w:w="1558" w:type="dxa"/>
+            <w:tcW w:w="1530" w:type="dxa"/>
           </w:tcPr>
           <w:p>
             <w:pPr>
@@ -1734,33 +1847,45 @@
         </w:tc>
         <w:tc>
           <w:tcPr>
-            <w:tcW w:w="1558" w:type="dxa"/>
-          </w:tcPr>
-          <w:p>
-            <w:r>
-              <w:t>User clicks the “Recent trips” link in the navigation bar.</w:t>
-            </w:r>
-          </w:p>
-        </w:tc>
-        <w:tc>
-          <w:tcPr>
-            <w:tcW w:w="1558" w:type="dxa"/>
-          </w:tcPr>
-          <w:p>
-            <w:r>
-              <w:t>User is taken to the recent trips page, where their recent trips to the store is displayed.</w:t>
-            </w:r>
-          </w:p>
-        </w:tc>
-        <w:tc>
-          <w:tcPr>
-            <w:tcW w:w="1559" w:type="dxa"/>
+            <w:tcW w:w="1979" w:type="dxa"/>
+          </w:tcPr>
+          <w:p>
+            <w:r>
+              <w:t>User clicks the “Recent T</w:t>
+            </w:r>
+            <w:r>
+              <w:t>rips” link in the navigation bar.</w:t>
+            </w:r>
+          </w:p>
+        </w:tc>
+        <w:tc>
+          <w:tcPr>
+            <w:tcW w:w="1711" w:type="dxa"/>
+          </w:tcPr>
+          <w:p>
+            <w:r>
+              <w:t>User is taken to the Recent T</w:t>
+            </w:r>
+            <w:r>
+              <w:t>rips page, where th</w:t>
+            </w:r>
+            <w:r>
+              <w:t>eir recent trips to the store are</w:t>
+            </w:r>
+            <w:r>
+              <w:t xml:space="preserve"> displayed.</w:t>
+            </w:r>
+          </w:p>
+        </w:tc>
+        <w:tc>
+          <w:tcPr>
+            <w:tcW w:w="1800" w:type="dxa"/>
           </w:tcPr>
           <w:p/>
         </w:tc>
         <w:tc>
           <w:tcPr>
-            <w:tcW w:w="1559" w:type="dxa"/>
+            <w:tcW w:w="1165" w:type="dxa"/>
           </w:tcPr>
           <w:p/>
         </w:tc>
@@ -1768,7 +1893,7 @@
       <w:tr>
         <w:tc>
           <w:tcPr>
-            <w:tcW w:w="1558" w:type="dxa"/>
+            <w:tcW w:w="1165" w:type="dxa"/>
           </w:tcPr>
           <w:p>
             <w:r>
@@ -1778,7 +1903,7 @@
         </w:tc>
         <w:tc>
           <w:tcPr>
-            <w:tcW w:w="1558" w:type="dxa"/>
+            <w:tcW w:w="1530" w:type="dxa"/>
           </w:tcPr>
           <w:p>
             <w:pPr>
@@ -1791,33 +1916,48 @@
         </w:tc>
         <w:tc>
           <w:tcPr>
-            <w:tcW w:w="1558" w:type="dxa"/>
-          </w:tcPr>
-          <w:p>
-            <w:r>
-              <w:t>User clicks the “suggested purchases” link in the navigation bar.</w:t>
-            </w:r>
-          </w:p>
-        </w:tc>
-        <w:tc>
-          <w:tcPr>
-            <w:tcW w:w="1558" w:type="dxa"/>
-          </w:tcPr>
-          <w:p>
-            <w:r>
-              <w:t xml:space="preserve">User is taken to the suggested purchases page where using their shopping history their suggested products are displayed </w:t>
-            </w:r>
-          </w:p>
-        </w:tc>
-        <w:tc>
-          <w:tcPr>
-            <w:tcW w:w="1559" w:type="dxa"/>
+            <w:tcW w:w="1979" w:type="dxa"/>
+          </w:tcPr>
+          <w:p>
+            <w:r>
+              <w:t>User clicks the “Suggested P</w:t>
+            </w:r>
+            <w:r>
+              <w:t>urchases” link in the navigation bar.</w:t>
+            </w:r>
+          </w:p>
+        </w:tc>
+        <w:tc>
+          <w:tcPr>
+            <w:tcW w:w="1711" w:type="dxa"/>
+          </w:tcPr>
+          <w:p>
+            <w:r>
+              <w:t>User is taken to the Suggested P</w:t>
+            </w:r>
+            <w:r>
+              <w:t>urchases page where</w:t>
+            </w:r>
+            <w:r>
+              <w:t xml:space="preserve"> </w:t>
+            </w:r>
+            <w:r>
+              <w:t xml:space="preserve">suggested products are displayed </w:t>
+            </w:r>
+            <w:r>
+              <w:t>using their shopping history</w:t>
+            </w:r>
+          </w:p>
+        </w:tc>
+        <w:tc>
+          <w:tcPr>
+            <w:tcW w:w="1800" w:type="dxa"/>
           </w:tcPr>
           <w:p/>
         </w:tc>
         <w:tc>
           <w:tcPr>
-            <w:tcW w:w="1559" w:type="dxa"/>
+            <w:tcW w:w="1165" w:type="dxa"/>
           </w:tcPr>
           <w:p/>
         </w:tc>
@@ -1825,7 +1965,7 @@
       <w:tr>
         <w:tc>
           <w:tcPr>
-            <w:tcW w:w="1558" w:type="dxa"/>
+            <w:tcW w:w="1165" w:type="dxa"/>
           </w:tcPr>
           <w:p>
             <w:r>
@@ -1835,7 +1975,7 @@
         </w:tc>
         <w:tc>
           <w:tcPr>
-            <w:tcW w:w="1558" w:type="dxa"/>
+            <w:tcW w:w="1530" w:type="dxa"/>
           </w:tcPr>
           <w:p>
             <w:pPr>
@@ -1848,33 +1988,172 @@
         </w:tc>
         <w:tc>
           <w:tcPr>
-            <w:tcW w:w="1558" w:type="dxa"/>
-          </w:tcPr>
-          <w:p>
-            <w:r>
-              <w:t>User clicks the “Popular Items” in the navigation bar.</w:t>
-            </w:r>
-          </w:p>
-        </w:tc>
-        <w:tc>
-          <w:tcPr>
-            <w:tcW w:w="1558" w:type="dxa"/>
-          </w:tcPr>
-          <w:p>
-            <w:r>
-              <w:t>User is taken to popular items page where it shows the popular products.</w:t>
-            </w:r>
-          </w:p>
-        </w:tc>
-        <w:tc>
-          <w:tcPr>
-            <w:tcW w:w="1559" w:type="dxa"/>
+            <w:tcW w:w="1979" w:type="dxa"/>
+          </w:tcPr>
+          <w:p>
+            <w:r>
+              <w:t xml:space="preserve">User clicks the “Popular Items” </w:t>
+            </w:r>
+            <w:r>
+              <w:t xml:space="preserve">link </w:t>
+            </w:r>
+            <w:r>
+              <w:t>in the navigation bar.</w:t>
+            </w:r>
+          </w:p>
+        </w:tc>
+        <w:tc>
+          <w:tcPr>
+            <w:tcW w:w="1711" w:type="dxa"/>
+          </w:tcPr>
+          <w:p>
+            <w:r>
+              <w:t>User is taken to Popular I</w:t>
+            </w:r>
+            <w:r>
+              <w:t>tems page where it shows the popular products</w:t>
+            </w:r>
+            <w:r>
+              <w:t xml:space="preserve"> based on shopping history</w:t>
+            </w:r>
+            <w:r>
+              <w:t>.</w:t>
+            </w:r>
+          </w:p>
+        </w:tc>
+        <w:tc>
+          <w:tcPr>
+            <w:tcW w:w="1800" w:type="dxa"/>
           </w:tcPr>
           <w:p/>
         </w:tc>
         <w:tc>
           <w:tcPr>
-            <w:tcW w:w="1559" w:type="dxa"/>
+            <w:tcW w:w="1165" w:type="dxa"/>
+          </w:tcPr>
+          <w:p/>
+        </w:tc>
+      </w:tr>
+      <w:tr>
+        <w:tc>
+          <w:tcPr>
+            <w:tcW w:w="1165" w:type="dxa"/>
+          </w:tcPr>
+          <w:p>
+            <w:r>
+              <w:t>4</w:t>
+            </w:r>
+          </w:p>
+        </w:tc>
+        <w:tc>
+          <w:tcPr>
+            <w:tcW w:w="1530" w:type="dxa"/>
+          </w:tcPr>
+          <w:p>
+            <w:pPr>
+              <w:jc w:val="center"/>
+            </w:pPr>
+            <w:r>
+              <w:t>1,2,3,4</w:t>
+            </w:r>
+          </w:p>
+        </w:tc>
+        <w:tc>
+          <w:tcPr>
+            <w:tcW w:w="1979" w:type="dxa"/>
+          </w:tcPr>
+          <w:p>
+            <w:r>
+              <w:t xml:space="preserve">User enters new item </w:t>
+            </w:r>
+            <w:r>
+              <w:t>name and price</w:t>
+            </w:r>
+            <w:r>
+              <w:t xml:space="preserve"> and clicks “Add Item” on home page</w:t>
+            </w:r>
+          </w:p>
+        </w:tc>
+        <w:tc>
+          <w:tcPr>
+            <w:tcW w:w="1711" w:type="dxa"/>
+          </w:tcPr>
+          <w:p>
+            <w:r>
+              <w:t>Item is added to database and shown in the current shopping list.</w:t>
+            </w:r>
+          </w:p>
+        </w:tc>
+        <w:tc>
+          <w:tcPr>
+            <w:tcW w:w="1800" w:type="dxa"/>
+          </w:tcPr>
+          <w:p/>
+        </w:tc>
+        <w:tc>
+          <w:tcPr>
+            <w:tcW w:w="1165" w:type="dxa"/>
+          </w:tcPr>
+          <w:p/>
+        </w:tc>
+      </w:tr>
+      <w:tr>
+        <w:tc>
+          <w:tcPr>
+            <w:tcW w:w="1165" w:type="dxa"/>
+          </w:tcPr>
+          <w:p>
+            <w:r>
+              <w:t>5</w:t>
+            </w:r>
+          </w:p>
+        </w:tc>
+        <w:tc>
+          <w:tcPr>
+            <w:tcW w:w="1530" w:type="dxa"/>
+          </w:tcPr>
+          <w:p>
+            <w:pPr>
+              <w:jc w:val="center"/>
+            </w:pPr>
+            <w:r>
+              <w:t>1,2,3,4</w:t>
+            </w:r>
+          </w:p>
+        </w:tc>
+        <w:tc>
+          <w:tcPr>
+            <w:tcW w:w="1979" w:type="dxa"/>
+          </w:tcPr>
+          <w:p>
+            <w:r>
+              <w:t>User clicks “Save List” after shopping trip is completed</w:t>
+            </w:r>
+          </w:p>
+        </w:tc>
+        <w:tc>
+          <w:tcPr>
+            <w:tcW w:w="1711" w:type="dxa"/>
+          </w:tcPr>
+          <w:p>
+            <w:r>
+              <w:t xml:space="preserve">Shopping list items are saved to the database for future use, using the product ID and the date the </w:t>
+            </w:r>
+            <w:r>
+              <w:lastRenderedPageBreak/>
+              <w:t>item was purchased.</w:t>
+            </w:r>
+          </w:p>
+        </w:tc>
+        <w:tc>
+          <w:tcPr>
+            <w:tcW w:w="1800" w:type="dxa"/>
+          </w:tcPr>
+          <w:p/>
+        </w:tc>
+        <w:tc>
+          <w:tcPr>
+            <w:tcW w:w="1165" w:type="dxa"/>
           </w:tcPr>
           <w:p/>
         </w:tc>
@@ -1882,38 +2161,20 @@
     </w:tbl>
     <w:p>
       <w:pPr>
-        <w:rPr>
-          <w:b/>
-        </w:rPr>
-      </w:pPr>
-    </w:p>
-    <w:p>
-      <w:pPr>
-        <w:jc w:val="center"/>
-      </w:pPr>
-    </w:p>
-    <w:p>
-      <w:pPr>
-        <w:jc w:val="center"/>
-      </w:pPr>
-    </w:p>
-    <w:p>
+        <w:jc w:val="center"/>
+      </w:pPr>
+    </w:p>
+    <w:p>
+      <w:pPr>
+        <w:pStyle w:val="Heading1"/>
+      </w:pPr>
+    </w:p>
+    <w:p>
+      <w:pPr>
+        <w:pStyle w:val="Heading1"/>
+      </w:pPr>
       <w:r>
-        <w:br w:type="page"/>
-      </w:r>
-    </w:p>
-    <w:p>
-      <w:pPr>
-        <w:pStyle w:val="Heading1"/>
-      </w:pPr>
-      <w:r>
-        <w:lastRenderedPageBreak/>
-        <w:t>Shut Down Test Cas</w:t>
-      </w:r>
-      <w:bookmarkStart w:id="0" w:name="_GoBack"/>
-      <w:bookmarkEnd w:id="0"/>
-      <w:r>
-        <w:t>e</w:t>
+        <w:t>Shut Down Test Case</w:t>
       </w:r>
     </w:p>
     <w:p>
@@ -1930,12 +2191,12 @@
         <w:tblLook w:val="04A0" w:firstRow="1" w:lastRow="0" w:firstColumn="1" w:lastColumn="0" w:noHBand="0" w:noVBand="1"/>
       </w:tblPr>
       <w:tblGrid>
-        <w:gridCol w:w="1558"/>
-        <w:gridCol w:w="1558"/>
-        <w:gridCol w:w="1558"/>
-        <w:gridCol w:w="1558"/>
-        <w:gridCol w:w="1559"/>
-        <w:gridCol w:w="1559"/>
+        <w:gridCol w:w="1159"/>
+        <w:gridCol w:w="1523"/>
+        <w:gridCol w:w="2035"/>
+        <w:gridCol w:w="1758"/>
+        <w:gridCol w:w="1771"/>
+        <w:gridCol w:w="1104"/>
       </w:tblGrid>
       <w:tr>
         <w:trPr>
@@ -1943,7 +2204,7 @@
         </w:trPr>
         <w:tc>
           <w:tcPr>
-            <w:tcW w:w="1558" w:type="dxa"/>
+            <w:tcW w:w="1159" w:type="dxa"/>
             <w:shd w:val="clear" w:color="auto" w:fill="5B9BD5" w:themeFill="accent5"/>
           </w:tcPr>
           <w:p>
@@ -1962,7 +2223,7 @@
         </w:tc>
         <w:tc>
           <w:tcPr>
-            <w:tcW w:w="1558" w:type="dxa"/>
+            <w:tcW w:w="1523" w:type="dxa"/>
             <w:shd w:val="clear" w:color="auto" w:fill="5B9BD5" w:themeFill="accent5"/>
           </w:tcPr>
           <w:p>
@@ -1981,7 +2242,7 @@
         </w:tc>
         <w:tc>
           <w:tcPr>
-            <w:tcW w:w="1558" w:type="dxa"/>
+            <w:tcW w:w="2035" w:type="dxa"/>
             <w:shd w:val="clear" w:color="auto" w:fill="5B9BD5" w:themeFill="accent5"/>
           </w:tcPr>
           <w:p>
@@ -2000,7 +2261,7 @@
         </w:tc>
         <w:tc>
           <w:tcPr>
-            <w:tcW w:w="1558" w:type="dxa"/>
+            <w:tcW w:w="1758" w:type="dxa"/>
             <w:shd w:val="clear" w:color="auto" w:fill="5B9BD5" w:themeFill="accent5"/>
           </w:tcPr>
           <w:p>
@@ -2019,7 +2280,7 @@
         </w:tc>
         <w:tc>
           <w:tcPr>
-            <w:tcW w:w="1559" w:type="dxa"/>
+            <w:tcW w:w="1771" w:type="dxa"/>
             <w:shd w:val="clear" w:color="auto" w:fill="5B9BD5" w:themeFill="accent5"/>
           </w:tcPr>
           <w:p>
@@ -2038,7 +2299,7 @@
         </w:tc>
         <w:tc>
           <w:tcPr>
-            <w:tcW w:w="1559" w:type="dxa"/>
+            <w:tcW w:w="1104" w:type="dxa"/>
             <w:shd w:val="clear" w:color="auto" w:fill="5B9BD5" w:themeFill="accent5"/>
           </w:tcPr>
           <w:p>
@@ -2062,7 +2323,7 @@
         </w:trPr>
         <w:tc>
           <w:tcPr>
-            <w:tcW w:w="1558" w:type="dxa"/>
+            <w:tcW w:w="1159" w:type="dxa"/>
           </w:tcPr>
           <w:p>
             <w:r>
@@ -2072,7 +2333,7 @@
         </w:tc>
         <w:tc>
           <w:tcPr>
-            <w:tcW w:w="1558" w:type="dxa"/>
+            <w:tcW w:w="1523" w:type="dxa"/>
           </w:tcPr>
           <w:p>
             <w:pPr>
@@ -2085,7 +2346,7 @@
         </w:tc>
         <w:tc>
           <w:tcPr>
-            <w:tcW w:w="1558" w:type="dxa"/>
+            <w:tcW w:w="2035" w:type="dxa"/>
           </w:tcPr>
           <w:p>
             <w:r>
@@ -2095,7 +2356,7 @@
         </w:tc>
         <w:tc>
           <w:tcPr>
-            <w:tcW w:w="1558" w:type="dxa"/>
+            <w:tcW w:w="1758" w:type="dxa"/>
           </w:tcPr>
           <w:p>
             <w:r>
@@ -2105,13 +2366,13 @@
         </w:tc>
         <w:tc>
           <w:tcPr>
-            <w:tcW w:w="1559" w:type="dxa"/>
+            <w:tcW w:w="1771" w:type="dxa"/>
           </w:tcPr>
           <w:p/>
         </w:tc>
         <w:tc>
           <w:tcPr>
-            <w:tcW w:w="1559" w:type="dxa"/>
+            <w:tcW w:w="1104" w:type="dxa"/>
           </w:tcPr>
           <w:p/>
         </w:tc>
@@ -2175,11 +2436,11 @@
       </w:tblPr>
       <w:tblGrid>
         <w:gridCol w:w="1165"/>
-        <w:gridCol w:w="1620"/>
-        <w:gridCol w:w="1890"/>
+        <w:gridCol w:w="1530"/>
+        <w:gridCol w:w="1980"/>
         <w:gridCol w:w="2036"/>
-        <w:gridCol w:w="1316"/>
-        <w:gridCol w:w="1559"/>
+        <w:gridCol w:w="1744"/>
+        <w:gridCol w:w="1131"/>
       </w:tblGrid>
       <w:tr>
         <w:trPr>
@@ -2206,7 +2467,7 @@
         </w:tc>
         <w:tc>
           <w:tcPr>
-            <w:tcW w:w="1620" w:type="dxa"/>
+            <w:tcW w:w="1530" w:type="dxa"/>
             <w:shd w:val="clear" w:color="auto" w:fill="5B9BD5" w:themeFill="accent5"/>
           </w:tcPr>
           <w:p>
@@ -2225,7 +2486,7 @@
         </w:tc>
         <w:tc>
           <w:tcPr>
-            <w:tcW w:w="1890" w:type="dxa"/>
+            <w:tcW w:w="1980" w:type="dxa"/>
             <w:shd w:val="clear" w:color="auto" w:fill="5B9BD5" w:themeFill="accent5"/>
           </w:tcPr>
           <w:p>
@@ -2263,7 +2524,7 @@
         </w:tc>
         <w:tc>
           <w:tcPr>
-            <w:tcW w:w="1316" w:type="dxa"/>
+            <w:tcW w:w="1744" w:type="dxa"/>
             <w:shd w:val="clear" w:color="auto" w:fill="5B9BD5" w:themeFill="accent5"/>
           </w:tcPr>
           <w:p>
@@ -2282,7 +2543,7 @@
         </w:tc>
         <w:tc>
           <w:tcPr>
-            <w:tcW w:w="1559" w:type="dxa"/>
+            <w:tcW w:w="1131" w:type="dxa"/>
             <w:shd w:val="clear" w:color="auto" w:fill="5B9BD5" w:themeFill="accent5"/>
           </w:tcPr>
           <w:p>
@@ -2316,7 +2577,7 @@
         </w:tc>
         <w:tc>
           <w:tcPr>
-            <w:tcW w:w="1620" w:type="dxa"/>
+            <w:tcW w:w="1530" w:type="dxa"/>
           </w:tcPr>
           <w:p>
             <w:r>
@@ -2326,7 +2587,7 @@
         </w:tc>
         <w:tc>
           <w:tcPr>
-            <w:tcW w:w="1890" w:type="dxa"/>
+            <w:tcW w:w="1980" w:type="dxa"/>
           </w:tcPr>
           <w:p>
             <w:r>
@@ -2349,13 +2610,13 @@
         </w:tc>
         <w:tc>
           <w:tcPr>
-            <w:tcW w:w="1316" w:type="dxa"/>
+            <w:tcW w:w="1744" w:type="dxa"/>
           </w:tcPr>
           <w:p/>
         </w:tc>
         <w:tc>
           <w:tcPr>
-            <w:tcW w:w="1559" w:type="dxa"/>
+            <w:tcW w:w="1131" w:type="dxa"/>
           </w:tcPr>
           <w:p/>
         </w:tc>
@@ -2376,7 +2637,7 @@
         </w:tc>
         <w:tc>
           <w:tcPr>
-            <w:tcW w:w="1620" w:type="dxa"/>
+            <w:tcW w:w="1530" w:type="dxa"/>
           </w:tcPr>
           <w:p>
             <w:r>
@@ -2386,14 +2647,11 @@
         </w:tc>
         <w:tc>
           <w:tcPr>
-            <w:tcW w:w="1890" w:type="dxa"/>
-          </w:tcPr>
-          <w:p>
-            <w:r>
-              <w:t>User clicks the “</w:t>
-            </w:r>
-            <w:r>
-              <w:t>Suggested Purchases” link in the navigation bar intending to review a suggested shopping list.</w:t>
+            <w:tcW w:w="1980" w:type="dxa"/>
+          </w:tcPr>
+          <w:p>
+            <w:r>
+              <w:t>User clicks the “Suggested Purchases” link in the navigation bar intending to review a suggested shopping list.</w:t>
             </w:r>
           </w:p>
         </w:tc>
@@ -2415,13 +2673,13 @@
         </w:tc>
         <w:tc>
           <w:tcPr>
-            <w:tcW w:w="1316" w:type="dxa"/>
+            <w:tcW w:w="1744" w:type="dxa"/>
           </w:tcPr>
           <w:p/>
         </w:tc>
         <w:tc>
           <w:tcPr>
-            <w:tcW w:w="1559" w:type="dxa"/>
+            <w:tcW w:w="1131" w:type="dxa"/>
           </w:tcPr>
           <w:p/>
         </w:tc>
@@ -2442,7 +2700,7 @@
         </w:tc>
         <w:tc>
           <w:tcPr>
-            <w:tcW w:w="1620" w:type="dxa"/>
+            <w:tcW w:w="1530" w:type="dxa"/>
           </w:tcPr>
           <w:p>
             <w:r>
@@ -2452,7 +2710,7 @@
         </w:tc>
         <w:tc>
           <w:tcPr>
-            <w:tcW w:w="1890" w:type="dxa"/>
+            <w:tcW w:w="1980" w:type="dxa"/>
           </w:tcPr>
           <w:p>
             <w:r>
@@ -2481,13 +2739,193 @@
         </w:tc>
         <w:tc>
           <w:tcPr>
-            <w:tcW w:w="1316" w:type="dxa"/>
+            <w:tcW w:w="1744" w:type="dxa"/>
           </w:tcPr>
           <w:p/>
         </w:tc>
         <w:tc>
           <w:tcPr>
-            <w:tcW w:w="1559" w:type="dxa"/>
+            <w:tcW w:w="1131" w:type="dxa"/>
+          </w:tcPr>
+          <w:p/>
+        </w:tc>
+      </w:tr>
+      <w:tr>
+        <w:trPr>
+          <w:trHeight w:val="314"/>
+        </w:trPr>
+        <w:tc>
+          <w:tcPr>
+            <w:tcW w:w="1165" w:type="dxa"/>
+          </w:tcPr>
+          <w:p>
+            <w:r>
+              <w:t>4</w:t>
+            </w:r>
+          </w:p>
+        </w:tc>
+        <w:tc>
+          <w:tcPr>
+            <w:tcW w:w="1530" w:type="dxa"/>
+          </w:tcPr>
+          <w:p>
+            <w:r>
+              <w:t>1,2,3,4</w:t>
+            </w:r>
+          </w:p>
+        </w:tc>
+        <w:tc>
+          <w:tcPr>
+            <w:tcW w:w="1980" w:type="dxa"/>
+          </w:tcPr>
+          <w:p>
+            <w:r>
+              <w:t xml:space="preserve">User tries to click “Add Item” after entering item information (name and price) intending to save </w:t>
+            </w:r>
+            <w:r>
+              <w:lastRenderedPageBreak/>
+              <w:t>the item in the database.</w:t>
+            </w:r>
+          </w:p>
+        </w:tc>
+        <w:tc>
+          <w:tcPr>
+            <w:tcW w:w="2036" w:type="dxa"/>
+          </w:tcPr>
+          <w:p>
+            <w:r>
+              <w:lastRenderedPageBreak/>
+              <w:t xml:space="preserve">If an error is encountered connecting to the database, the algorithm will present an error </w:t>
+            </w:r>
+            <w:r>
+              <w:lastRenderedPageBreak/>
+              <w:t>to the user saying that the item could not be saved because of a connection error.</w:t>
+            </w:r>
+          </w:p>
+        </w:tc>
+        <w:tc>
+          <w:tcPr>
+            <w:tcW w:w="1744" w:type="dxa"/>
+          </w:tcPr>
+          <w:p/>
+        </w:tc>
+        <w:tc>
+          <w:tcPr>
+            <w:tcW w:w="1131" w:type="dxa"/>
+          </w:tcPr>
+          <w:p/>
+        </w:tc>
+      </w:tr>
+      <w:tr>
+        <w:trPr>
+          <w:trHeight w:val="314"/>
+        </w:trPr>
+        <w:tc>
+          <w:tcPr>
+            <w:tcW w:w="1165" w:type="dxa"/>
+          </w:tcPr>
+          <w:p>
+            <w:r>
+              <w:t>5</w:t>
+            </w:r>
+          </w:p>
+        </w:tc>
+        <w:tc>
+          <w:tcPr>
+            <w:tcW w:w="1530" w:type="dxa"/>
+          </w:tcPr>
+          <w:p>
+            <w:r>
+              <w:t>1,2,3,4</w:t>
+            </w:r>
+          </w:p>
+        </w:tc>
+        <w:tc>
+          <w:tcPr>
+            <w:tcW w:w="1980" w:type="dxa"/>
+          </w:tcPr>
+          <w:p>
+            <w:r>
+              <w:t>User tries to click “Add Item” after entering item information (name and price) intending to save the item in the database.</w:t>
+            </w:r>
+          </w:p>
+        </w:tc>
+        <w:tc>
+          <w:tcPr>
+            <w:tcW w:w="2036" w:type="dxa"/>
+          </w:tcPr>
+          <w:p>
+            <w:r>
+              <w:t>If the item already exists in the database, the user will be presented with an error but the existing product will be added to the shopping list</w:t>
+            </w:r>
+          </w:p>
+        </w:tc>
+        <w:tc>
+          <w:tcPr>
+            <w:tcW w:w="1744" w:type="dxa"/>
+          </w:tcPr>
+          <w:p/>
+        </w:tc>
+        <w:tc>
+          <w:tcPr>
+            <w:tcW w:w="1131" w:type="dxa"/>
+          </w:tcPr>
+          <w:p/>
+        </w:tc>
+      </w:tr>
+      <w:tr>
+        <w:trPr>
+          <w:trHeight w:val="314"/>
+        </w:trPr>
+        <w:tc>
+          <w:tcPr>
+            <w:tcW w:w="1165" w:type="dxa"/>
+          </w:tcPr>
+          <w:p>
+            <w:r>
+              <w:t>6</w:t>
+            </w:r>
+          </w:p>
+        </w:tc>
+        <w:tc>
+          <w:tcPr>
+            <w:tcW w:w="1530" w:type="dxa"/>
+          </w:tcPr>
+          <w:p>
+            <w:r>
+              <w:t>1,2,3,4</w:t>
+            </w:r>
+          </w:p>
+        </w:tc>
+        <w:tc>
+          <w:tcPr>
+            <w:tcW w:w="1980" w:type="dxa"/>
+          </w:tcPr>
+          <w:p>
+            <w:r>
+              <w:t>User clicks “Save List” intending to save the shopping list items to the database for future use.</w:t>
+            </w:r>
+          </w:p>
+        </w:tc>
+        <w:tc>
+          <w:tcPr>
+            <w:tcW w:w="2036" w:type="dxa"/>
+          </w:tcPr>
+          <w:p>
+            <w:r>
+              <w:t>If an error is encountered connecting to the database, the algorithm will present the user with an error saying that the list was not saved because of a connection error. The current shopping list will not be erased at this time.</w:t>
+            </w:r>
+          </w:p>
+        </w:tc>
+        <w:tc>
+          <w:tcPr>
+            <w:tcW w:w="1744" w:type="dxa"/>
+          </w:tcPr>
+          <w:p/>
+        </w:tc>
+        <w:tc>
+          <w:tcPr>
+            <w:tcW w:w="1131" w:type="dxa"/>
           </w:tcPr>
           <w:p/>
         </w:tc>
@@ -2604,7 +3042,7 @@
         <w:rStyle w:val="PageNumber"/>
         <w:noProof/>
       </w:rPr>
-      <w:t>6</w:t>
+      <w:t>2</w:t>
     </w:r>
     <w:r>
       <w:rPr>
@@ -4079,7 +4517,7 @@
 </file>
 
 <file path=customXml/itemProps1.xml><?xml version="1.0" encoding="utf-8"?>
-<ds:datastoreItem xmlns:ds="http://schemas.openxmlformats.org/officeDocument/2006/customXml" ds:itemID="{D5DE5CDB-F077-4AA5-A7F8-2BA56E73E50D}">
+<ds:datastoreItem xmlns:ds="http://schemas.openxmlformats.org/officeDocument/2006/customXml" ds:itemID="{0ED02F21-9DF9-413D-B162-8700D80F3CC8}">
   <ds:schemaRefs>
     <ds:schemaRef ds:uri="http://schemas.openxmlformats.org/officeDocument/2006/bibliography"/>
   </ds:schemaRefs>

</xml_diff>